<commit_message>
Added some positive/negative words analysis
</commit_message>
<xml_diff>
--- a/Report 628.docx
+++ b/Report 628.docx
@@ -80,15 +80,7 @@
           <w:color w:val="000000"/>
           <w:sz w:val="22"/>
         </w:rPr>
-        <w:t>Position whe</w:t>
-      </w:r>
-      <w:r>
-        <w:rPr>
-          <w:rFonts w:ascii="Calibri,sans-serif" w:eastAsia="Calibri,sans-serif" w:hAnsi="Calibri,sans-serif"/>
-          <w:color w:val="000000"/>
-          <w:sz w:val="22"/>
-        </w:rPr>
-        <w:t>re a single business lies among allbusiness of the same category. For example, where the rating and opening hours liein the distribution of all restaurants.</w:t>
+        <w:t>Position where a single business lies among allbusiness of the same category. For example, where the rating and opening hours liein the distribution of all restaurants.</w:t>
       </w:r>
     </w:p>
     <w:p>
@@ -117,15 +109,7 @@
           <w:color w:val="000000"/>
           <w:sz w:val="22"/>
         </w:rPr>
-        <w:t>Features of restaurants that improve the rating.For example, whether they should have more</w:t>
-      </w:r>
-      <w:r>
-        <w:rPr>
-          <w:rFonts w:ascii="Calibri,sans-serif" w:eastAsia="Calibri,sans-serif" w:hAnsi="Calibri,sans-serif"/>
-          <w:color w:val="000000"/>
-          <w:sz w:val="22"/>
-        </w:rPr>
-        <w:t xml:space="preserve"> parking space, faster WIFI or take-outservice.</w:t>
+        <w:t>Features of restaurants that improve the rating.For example, whether they should have more parking space, faster WIFI or take-outservice.</w:t>
       </w:r>
     </w:p>
     <w:p>
@@ -210,15 +194,7 @@
           <w:color w:val="000000"/>
           <w:sz w:val="22"/>
         </w:rPr>
-        <w:t>Data used for the analytics in this project comes from Yelp,whic</w:t>
-      </w:r>
-      <w:r>
-        <w:rPr>
-          <w:rFonts w:ascii="Calibri,sans-serif" w:eastAsia="Calibri,sans-serif" w:hAnsi="Calibri,sans-serif"/>
-          <w:color w:val="000000"/>
-          <w:sz w:val="22"/>
-        </w:rPr>
-        <w:t>h is stored in JSON files for each of the businesses. The data are dividedinto the following four parts:</w:t>
+        <w:t>Data used for the analytics in this project comes from Yelp,which is stored in JSON files for each of the businesses. The data are dividedinto the following four parts:</w:t>
       </w:r>
     </w:p>
     <w:p>
@@ -302,15 +278,7 @@
           <w:color w:val="000000"/>
           <w:sz w:val="22"/>
         </w:rPr>
-        <w:t>4.      Tips from users of each busi</w:t>
-      </w:r>
-      <w:r>
-        <w:rPr>
-          <w:rFonts w:ascii="Calibri,sans-serif" w:eastAsia="Calibri,sans-serif" w:hAnsi="Calibri,sans-serif"/>
-          <w:color w:val="000000"/>
-          <w:sz w:val="22"/>
-        </w:rPr>
-        <w:t>ness.</w:t>
+        <w:t>4.      Tips from users of each business.</w:t>
       </w:r>
     </w:p>
     <w:p>
@@ -398,15 +366,7 @@
           <w:color w:val="000000"/>
           <w:sz w:val="22"/>
         </w:rPr>
-        <w:t>In this part, we mainly use the attributes part of bu</w:t>
-      </w:r>
-      <w:r>
-        <w:rPr>
-          <w:rFonts w:ascii="Calibri,sans-serif" w:eastAsia="Calibri,sans-serif" w:hAnsi="Calibri,sans-serif"/>
-          <w:color w:val="000000"/>
-          <w:sz w:val="22"/>
-        </w:rPr>
-        <w:t>siness data:</w:t>
+        <w:t>In this part, we mainly use the attributes part of business data:</w:t>
       </w:r>
     </w:p>
     <w:p>
@@ -498,14 +458,7 @@
           <w:color w:val="000000"/>
         </w:rPr>
         <w:lastRenderedPageBreak/>
-        <w:t>C</w:t>
-      </w:r>
-      <w:r>
-        <w:rPr>
-          <w:rFonts w:ascii="微软雅黑" w:eastAsia="微软雅黑" w:hAnsi="微软雅黑"/>
-          <w:color w:val="000000"/>
-        </w:rPr>
-        <w:t xml:space="preserve">omment Analysis </w:t>
+        <w:t xml:space="preserve">Comment Analysis </w:t>
       </w:r>
     </w:p>
     <w:p>
@@ -656,57 +609,7 @@
           <w:color w:val="333333"/>
           <w:sz w:val="22"/>
         </w:rPr>
-        <w:t xml:space="preserve">In this part, we obtained three graphs about the correlation between some key words from comments and the rating(stars). The X axis is the number of stars of each review. And in each rating level, the Y axis tells the proportion of comment with certain key word. For example, in the first </w:t>
-      </w:r>
-      <w:r>
-        <w:rPr>
-          <w:rFonts w:ascii="Calibri" w:eastAsia="Calibri" w:hAnsi="Calibri"/>
-          <w:color w:val="333333"/>
-          <w:sz w:val="22"/>
-        </w:rPr>
-        <w:t>bar plot</w:t>
-      </w:r>
-      <w:r>
-        <w:rPr>
-          <w:rFonts w:ascii="Calibri" w:eastAsia="Calibri" w:hAnsi="Calibri"/>
-          <w:color w:val="333333"/>
-          <w:sz w:val="22"/>
-        </w:rPr>
-        <w:t xml:space="preserve"> of the first graph,</w:t>
-      </w:r>
-      <w:r>
-        <w:rPr>
-          <w:rFonts w:ascii="Calibri" w:eastAsia="Calibri" w:hAnsi="Calibri"/>
-          <w:color w:val="333333"/>
-          <w:sz w:val="22"/>
-        </w:rPr>
-        <w:t xml:space="preserve"> </w:t>
-      </w:r>
-      <w:r>
-        <w:rPr>
-          <w:rFonts w:ascii="Calibri" w:eastAsia="Calibri" w:hAnsi="Calibri"/>
-          <w:color w:val="333333"/>
-          <w:sz w:val="22"/>
-        </w:rPr>
-        <w:t xml:space="preserve">the rightmost bar shows about 0.6% of 5-star ratings contains the key word "bun" or "bao </w:t>
-      </w:r>
-      <w:proofErr w:type="spellStart"/>
-      <w:r>
-        <w:rPr>
-          <w:rFonts w:ascii="Calibri" w:eastAsia="Calibri" w:hAnsi="Calibri"/>
-          <w:color w:val="333333"/>
-          <w:sz w:val="22"/>
-        </w:rPr>
-        <w:t>zi</w:t>
-      </w:r>
-      <w:proofErr w:type="spellEnd"/>
-      <w:r>
-        <w:rPr>
-          <w:rFonts w:ascii="Calibri" w:eastAsia="Calibri" w:hAnsi="Calibri"/>
-          <w:color w:val="333333"/>
-          <w:sz w:val="22"/>
-        </w:rPr>
-        <w:t>".</w:t>
+        <w:t>In this part, we obtained four graphs about the correlation between some key words from comments and the rating(stars). The X axis is the number of stars of each review. And in each rating level, the Y axis tells the proportion of comment with certain key word. For example, in the first bar plot of the first graph, the rightmost bar shows about 4% of 5-star ratings contains the key word "bad".</w:t>
       </w:r>
     </w:p>
     <w:p>
@@ -722,16 +625,13 @@
       </w:pPr>
       <w:r>
         <w:rPr>
-          <w:rFonts w:ascii="Calibri" w:eastAsia="Calibri" w:hAnsi="Calibri"/>
           <w:noProof/>
-          <w:color w:val="333333"/>
-          <w:sz w:val="22"/>
         </w:rPr>
         <w:drawing>
-          <wp:inline distT="0" distB="0" distL="0" distR="0" wp14:anchorId="11F151B9" wp14:editId="71D8D1D0">
-            <wp:extent cx="5760720" cy="3187871"/>
+          <wp:inline distT="0" distB="0" distL="0" distR="0" wp14:anchorId="176093B8" wp14:editId="01079293">
+            <wp:extent cx="5760720" cy="4446905"/>
             <wp:effectExtent l="0" t="0" r="0" b="0"/>
-            <wp:docPr id="1" name="图片 1"/>
+            <wp:docPr id="7" name="图片 7"/>
             <wp:cNvGraphicFramePr>
               <a:graphicFrameLocks xmlns:a="http://schemas.openxmlformats.org/drawingml/2006/main" noChangeAspect="1"/>
             </wp:cNvGraphicFramePr>
@@ -739,23 +639,36 @@
               <a:graphicData uri="http://schemas.openxmlformats.org/drawingml/2006/picture">
                 <pic:pic xmlns:pic="http://schemas.openxmlformats.org/drawingml/2006/picture">
                   <pic:nvPicPr>
-                    <pic:cNvPr id="1" name=""/>
-                    <pic:cNvPicPr/>
+                    <pic:cNvPr id="0" name="图片 6"/>
+                    <pic:cNvPicPr>
+                      <a:picLocks noChangeAspect="1" noChangeArrowheads="1"/>
+                    </pic:cNvPicPr>
                   </pic:nvPicPr>
                   <pic:blipFill>
-                    <a:blip r:embed="rId7"/>
+                    <a:blip r:embed="rId7">
+                      <a:extLst>
+                        <a:ext uri="{28A0092B-C50C-407E-A947-70E740481C1C}">
+                          <a14:useLocalDpi xmlns:a14="http://schemas.microsoft.com/office/drawing/2010/main" val="0"/>
+                        </a:ext>
+                      </a:extLst>
+                    </a:blip>
+                    <a:srcRect/>
                     <a:stretch>
                       <a:fillRect/>
                     </a:stretch>
                   </pic:blipFill>
-                  <pic:spPr>
+                  <pic:spPr bwMode="auto">
                     <a:xfrm>
                       <a:off x="0" y="0"/>
-                      <a:ext cx="5760720" cy="3187871"/>
+                      <a:ext cx="5760720" cy="4446905"/>
                     </a:xfrm>
                     <a:prstGeom prst="rect">
                       <a:avLst/>
                     </a:prstGeom>
+                    <a:noFill/>
+                    <a:ln>
+                      <a:noFill/>
+                    </a:ln>
                   </pic:spPr>
                 </pic:pic>
               </a:graphicData>
@@ -781,7 +694,7 @@
           <w:color w:val="333333"/>
           <w:sz w:val="22"/>
         </w:rPr>
-        <w:t>The first graph takes a look at the correlation between different main foods and review ratings.</w:t>
+        <w:t>The first example graph shows, as expected, positive words are positive ratings and negative words are negatively correlated with negative ratings.</w:t>
       </w:r>
     </w:p>
     <w:p>
@@ -798,88 +711,16 @@
       <w:r>
         <w:rPr>
           <w:rFonts w:ascii="Calibri" w:eastAsia="Calibri" w:hAnsi="Calibri"/>
-          <w:color w:val="333333"/>
-          <w:sz w:val="22"/>
-        </w:rPr>
-        <w:t xml:space="preserve">As we can see, </w:t>
-      </w:r>
-      <w:proofErr w:type="gramStart"/>
-      <w:r>
-        <w:rPr>
-          <w:rFonts w:ascii="Calibri" w:eastAsia="Calibri" w:hAnsi="Calibri"/>
-          <w:color w:val="333333"/>
-          <w:sz w:val="22"/>
-        </w:rPr>
-        <w:t>bun(</w:t>
-      </w:r>
-      <w:proofErr w:type="gramEnd"/>
-      <w:r>
-        <w:rPr>
-          <w:rFonts w:ascii="Calibri" w:eastAsia="Calibri" w:hAnsi="Calibri"/>
-          <w:color w:val="333333"/>
-          <w:sz w:val="22"/>
-        </w:rPr>
-        <w:t xml:space="preserve">or bao </w:t>
-      </w:r>
-      <w:proofErr w:type="spellStart"/>
-      <w:r>
-        <w:rPr>
-          <w:rFonts w:ascii="Calibri" w:eastAsia="Calibri" w:hAnsi="Calibri"/>
-          <w:color w:val="333333"/>
-          <w:sz w:val="22"/>
-        </w:rPr>
-        <w:t>zi</w:t>
-      </w:r>
-      <w:proofErr w:type="spellEnd"/>
-      <w:r>
-        <w:rPr>
-          <w:rFonts w:ascii="Calibri" w:eastAsia="Calibri" w:hAnsi="Calibri"/>
-          <w:color w:val="333333"/>
-          <w:sz w:val="22"/>
-        </w:rPr>
-        <w:t xml:space="preserve">) and dumpling as well as soup have obvious positive correlation with ratings. Meanwhile, </w:t>
-      </w:r>
-      <w:r>
-        <w:rPr>
-          <w:rFonts w:ascii="Calibri" w:eastAsia="Calibri" w:hAnsi="Calibri"/>
-          <w:color w:val="333333"/>
-          <w:sz w:val="22"/>
-        </w:rPr>
-        <w:t>Rangoon</w:t>
-      </w:r>
-      <w:r>
-        <w:rPr>
-          <w:rFonts w:ascii="Calibri" w:eastAsia="Calibri" w:hAnsi="Calibri"/>
-          <w:color w:val="333333"/>
-          <w:sz w:val="22"/>
-        </w:rPr>
-        <w:t xml:space="preserve"> and sticks have relative negative correlation with ratings.</w:t>
-      </w:r>
-    </w:p>
-    <w:p>
-      <w:pPr>
-        <w:snapToGrid w:val="0"/>
-        <w:spacing w:before="60" w:after="60" w:line="312" w:lineRule="auto"/>
-        <w:jc w:val="left"/>
-        <w:rPr>
-          <w:rFonts w:ascii="Calibri" w:eastAsia="Calibri" w:hAnsi="Calibri"/>
-          <w:color w:val="333333"/>
-          <w:sz w:val="22"/>
-        </w:rPr>
-      </w:pPr>
-      <w:r>
-        <w:rPr>
-          <w:rFonts w:ascii="Calibri" w:eastAsia="Calibri" w:hAnsi="Calibri"/>
           <w:noProof/>
           <w:color w:val="333333"/>
           <w:sz w:val="22"/>
         </w:rPr>
         <w:lastRenderedPageBreak/>
         <w:drawing>
-          <wp:inline distT="0" distB="0" distL="0" distR="0" wp14:anchorId="25F60DD4" wp14:editId="6B7D3BD4">
-            <wp:extent cx="5760720" cy="3187871"/>
+          <wp:inline distT="0" distB="0" distL="0" distR="0" wp14:anchorId="6F0FB64F" wp14:editId="35F094D8">
+            <wp:extent cx="5760720" cy="3189605"/>
             <wp:effectExtent l="0" t="0" r="0" b="0"/>
-            <wp:docPr id="2" name="图片 2"/>
+            <wp:docPr id="6" name="图片 6"/>
             <wp:cNvGraphicFramePr>
               <a:graphicFrameLocks xmlns:a="http://schemas.openxmlformats.org/drawingml/2006/main" noChangeAspect="1"/>
             </wp:cNvGraphicFramePr>
@@ -887,23 +728,36 @@
               <a:graphicData uri="http://schemas.openxmlformats.org/drawingml/2006/picture">
                 <pic:pic xmlns:pic="http://schemas.openxmlformats.org/drawingml/2006/picture">
                   <pic:nvPicPr>
-                    <pic:cNvPr id="2" name=""/>
-                    <pic:cNvPicPr/>
+                    <pic:cNvPr id="0" name="图片 1"/>
+                    <pic:cNvPicPr>
+                      <a:picLocks noChangeAspect="1" noChangeArrowheads="1"/>
+                    </pic:cNvPicPr>
                   </pic:nvPicPr>
                   <pic:blipFill>
-                    <a:blip r:embed="rId8"/>
+                    <a:blip r:embed="rId8">
+                      <a:extLst>
+                        <a:ext uri="{28A0092B-C50C-407E-A947-70E740481C1C}">
+                          <a14:useLocalDpi xmlns:a14="http://schemas.microsoft.com/office/drawing/2010/main" val="0"/>
+                        </a:ext>
+                      </a:extLst>
+                    </a:blip>
+                    <a:srcRect/>
                     <a:stretch>
                       <a:fillRect/>
                     </a:stretch>
                   </pic:blipFill>
-                  <pic:spPr>
+                  <pic:spPr bwMode="auto">
                     <a:xfrm>
                       <a:off x="0" y="0"/>
-                      <a:ext cx="5760720" cy="3187871"/>
+                      <a:ext cx="5760720" cy="3189605"/>
                     </a:xfrm>
                     <a:prstGeom prst="rect">
                       <a:avLst/>
                     </a:prstGeom>
+                    <a:noFill/>
+                    <a:ln>
+                      <a:noFill/>
+                    </a:ln>
                   </pic:spPr>
                 </pic:pic>
               </a:graphicData>
@@ -929,7 +783,7 @@
           <w:color w:val="333333"/>
           <w:sz w:val="22"/>
         </w:rPr>
-        <w:t>The second graph shows the correlation between different dishes and review ratings. The first row consists of 4 meat dishes and the second is of 4 vegetable dishes.</w:t>
+        <w:t>The second graph takes a look at the correlation between different main foods and review ratings.</w:t>
       </w:r>
     </w:p>
     <w:p>
@@ -949,7 +803,43 @@
           <w:color w:val="333333"/>
           <w:sz w:val="22"/>
         </w:rPr>
-        <w:t>We could find positive correlation with ratings when it comes to duck, beef, eggplant and tofu while there exists negative correlation for cabbage.</w:t>
+        <w:t xml:space="preserve">As we can see, </w:t>
+      </w:r>
+      <w:proofErr w:type="gramStart"/>
+      <w:r>
+        <w:rPr>
+          <w:rFonts w:ascii="Calibri" w:eastAsia="Calibri" w:hAnsi="Calibri"/>
+          <w:color w:val="333333"/>
+          <w:sz w:val="22"/>
+        </w:rPr>
+        <w:t>bun(</w:t>
+      </w:r>
+      <w:proofErr w:type="gramEnd"/>
+      <w:r>
+        <w:rPr>
+          <w:rFonts w:ascii="Calibri" w:eastAsia="Calibri" w:hAnsi="Calibri"/>
+          <w:color w:val="333333"/>
+          <w:sz w:val="22"/>
+        </w:rPr>
+        <w:t xml:space="preserve">or bao </w:t>
+      </w:r>
+      <w:proofErr w:type="spellStart"/>
+      <w:r>
+        <w:rPr>
+          <w:rFonts w:ascii="Calibri" w:eastAsia="Calibri" w:hAnsi="Calibri"/>
+          <w:color w:val="333333"/>
+          <w:sz w:val="22"/>
+        </w:rPr>
+        <w:t>zi</w:t>
+      </w:r>
+      <w:proofErr w:type="spellEnd"/>
+      <w:r>
+        <w:rPr>
+          <w:rFonts w:ascii="Calibri" w:eastAsia="Calibri" w:hAnsi="Calibri"/>
+          <w:color w:val="333333"/>
+          <w:sz w:val="22"/>
+        </w:rPr>
+        <w:t>) and dumpling as well as soup have obvious positive correlation with ratings. Meanwhile, Rangoon and sticks have relative negative correlation with ratings.</w:t>
       </w:r>
     </w:p>
     <w:p>
@@ -971,10 +861,10 @@
           <w:sz w:val="22"/>
         </w:rPr>
         <w:drawing>
-          <wp:inline distT="0" distB="0" distL="0" distR="0" wp14:anchorId="3E6D2E99" wp14:editId="7DA183B6">
-            <wp:extent cx="5760720" cy="3187871"/>
+          <wp:inline distT="0" distB="0" distL="0" distR="0" wp14:anchorId="48D1E4F1" wp14:editId="5FA74F56">
+            <wp:extent cx="5760720" cy="3189605"/>
             <wp:effectExtent l="0" t="0" r="0" b="0"/>
-            <wp:docPr id="3" name="图片 3"/>
+            <wp:docPr id="5" name="图片 5"/>
             <wp:cNvGraphicFramePr>
               <a:graphicFrameLocks xmlns:a="http://schemas.openxmlformats.org/drawingml/2006/main" noChangeAspect="1"/>
             </wp:cNvGraphicFramePr>
@@ -982,23 +872,36 @@
               <a:graphicData uri="http://schemas.openxmlformats.org/drawingml/2006/picture">
                 <pic:pic xmlns:pic="http://schemas.openxmlformats.org/drawingml/2006/picture">
                   <pic:nvPicPr>
-                    <pic:cNvPr id="3" name=""/>
-                    <pic:cNvPicPr/>
+                    <pic:cNvPr id="0" name="图片 2"/>
+                    <pic:cNvPicPr>
+                      <a:picLocks noChangeAspect="1" noChangeArrowheads="1"/>
+                    </pic:cNvPicPr>
                   </pic:nvPicPr>
                   <pic:blipFill>
-                    <a:blip r:embed="rId9"/>
+                    <a:blip r:embed="rId9">
+                      <a:extLst>
+                        <a:ext uri="{28A0092B-C50C-407E-A947-70E740481C1C}">
+                          <a14:useLocalDpi xmlns:a14="http://schemas.microsoft.com/office/drawing/2010/main" val="0"/>
+                        </a:ext>
+                      </a:extLst>
+                    </a:blip>
+                    <a:srcRect/>
                     <a:stretch>
                       <a:fillRect/>
                     </a:stretch>
                   </pic:blipFill>
-                  <pic:spPr>
+                  <pic:spPr bwMode="auto">
                     <a:xfrm>
                       <a:off x="0" y="0"/>
-                      <a:ext cx="5760720" cy="3187871"/>
+                      <a:ext cx="5760720" cy="3189605"/>
                     </a:xfrm>
                     <a:prstGeom prst="rect">
                       <a:avLst/>
                     </a:prstGeom>
+                    <a:noFill/>
+                    <a:ln>
+                      <a:noFill/>
+                    </a:ln>
                   </pic:spPr>
                 </pic:pic>
               </a:graphicData>
@@ -1013,6 +916,115 @@
         <w:spacing w:before="60" w:after="60" w:line="312" w:lineRule="auto"/>
         <w:jc w:val="left"/>
         <w:rPr>
+          <w:rFonts w:ascii="Calibri" w:eastAsia="Calibri" w:hAnsi="Calibri"/>
+          <w:color w:val="333333"/>
+          <w:sz w:val="22"/>
+        </w:rPr>
+      </w:pPr>
+      <w:r>
+        <w:rPr>
+          <w:rFonts w:ascii="Calibri" w:eastAsia="Calibri" w:hAnsi="Calibri"/>
+          <w:color w:val="333333"/>
+          <w:sz w:val="22"/>
+        </w:rPr>
+        <w:t>The third graph shows the correlation between different dishes and review ratings. The first row consists of 4 meat dishes and the second is of 4 vegetable dishes.</w:t>
+      </w:r>
+    </w:p>
+    <w:p>
+      <w:pPr>
+        <w:snapToGrid w:val="0"/>
+        <w:spacing w:before="60" w:after="60" w:line="312" w:lineRule="auto"/>
+        <w:jc w:val="left"/>
+        <w:rPr>
+          <w:rFonts w:ascii="Calibri" w:eastAsia="Calibri" w:hAnsi="Calibri"/>
+          <w:color w:val="333333"/>
+          <w:sz w:val="22"/>
+        </w:rPr>
+      </w:pPr>
+      <w:r>
+        <w:rPr>
+          <w:rFonts w:ascii="Calibri" w:eastAsia="Calibri" w:hAnsi="Calibri"/>
+          <w:color w:val="333333"/>
+          <w:sz w:val="22"/>
+        </w:rPr>
+        <w:t>We could find positive correlation with ratings when it comes to duck, beef, eggplant and tofu while there exists negative correlation for cabbage.</w:t>
+      </w:r>
+    </w:p>
+    <w:p>
+      <w:pPr>
+        <w:snapToGrid w:val="0"/>
+        <w:spacing w:before="60" w:after="60" w:line="312" w:lineRule="auto"/>
+        <w:jc w:val="left"/>
+        <w:rPr>
+          <w:rFonts w:ascii="Calibri" w:eastAsia="Calibri" w:hAnsi="Calibri"/>
+          <w:color w:val="333333"/>
+          <w:sz w:val="22"/>
+        </w:rPr>
+      </w:pPr>
+      <w:r>
+        <w:rPr>
+          <w:rFonts w:ascii="Calibri" w:eastAsia="Calibri" w:hAnsi="Calibri"/>
+          <w:noProof/>
+          <w:color w:val="333333"/>
+          <w:sz w:val="22"/>
+        </w:rPr>
+        <w:lastRenderedPageBreak/>
+        <w:drawing>
+          <wp:inline distT="0" distB="0" distL="0" distR="0" wp14:anchorId="3748CF49" wp14:editId="19D23EB3">
+            <wp:extent cx="5760720" cy="3189605"/>
+            <wp:effectExtent l="0" t="0" r="0" b="0"/>
+            <wp:docPr id="4" name="图片 4"/>
+            <wp:cNvGraphicFramePr>
+              <a:graphicFrameLocks xmlns:a="http://schemas.openxmlformats.org/drawingml/2006/main" noChangeAspect="1"/>
+            </wp:cNvGraphicFramePr>
+            <a:graphic xmlns:a="http://schemas.openxmlformats.org/drawingml/2006/main">
+              <a:graphicData uri="http://schemas.openxmlformats.org/drawingml/2006/picture">
+                <pic:pic xmlns:pic="http://schemas.openxmlformats.org/drawingml/2006/picture">
+                  <pic:nvPicPr>
+                    <pic:cNvPr id="0" name="图片 3"/>
+                    <pic:cNvPicPr>
+                      <a:picLocks noChangeAspect="1" noChangeArrowheads="1"/>
+                    </pic:cNvPicPr>
+                  </pic:nvPicPr>
+                  <pic:blipFill>
+                    <a:blip r:embed="rId10">
+                      <a:extLst>
+                        <a:ext uri="{28A0092B-C50C-407E-A947-70E740481C1C}">
+                          <a14:useLocalDpi xmlns:a14="http://schemas.microsoft.com/office/drawing/2010/main" val="0"/>
+                        </a:ext>
+                      </a:extLst>
+                    </a:blip>
+                    <a:srcRect/>
+                    <a:stretch>
+                      <a:fillRect/>
+                    </a:stretch>
+                  </pic:blipFill>
+                  <pic:spPr bwMode="auto">
+                    <a:xfrm>
+                      <a:off x="0" y="0"/>
+                      <a:ext cx="5760720" cy="3189605"/>
+                    </a:xfrm>
+                    <a:prstGeom prst="rect">
+                      <a:avLst/>
+                    </a:prstGeom>
+                    <a:noFill/>
+                    <a:ln>
+                      <a:noFill/>
+                    </a:ln>
+                  </pic:spPr>
+                </pic:pic>
+              </a:graphicData>
+            </a:graphic>
+          </wp:inline>
+        </w:drawing>
+      </w:r>
+    </w:p>
+    <w:p>
+      <w:pPr>
+        <w:snapToGrid w:val="0"/>
+        <w:spacing w:before="60" w:after="60" w:line="312" w:lineRule="auto"/>
+        <w:jc w:val="left"/>
+        <w:rPr>
           <w:rFonts w:ascii="Calibri,sans-serif" w:eastAsia="Calibri,sans-serif" w:hAnsi="Calibri,sans-serif"/>
           <w:color w:val="000000"/>
           <w:sz w:val="22"/>
@@ -1024,39 +1036,7 @@
           <w:color w:val="000000"/>
           <w:sz w:val="22"/>
         </w:rPr>
-        <w:t xml:space="preserve">And the last graph focuses on some other interesting words. It seems "parking", "pot", "authentic" and "staff" are more </w:t>
-      </w:r>
-      <w:r>
-        <w:rPr>
-          <w:rFonts w:ascii="Calibri,sans-serif" w:eastAsia="Calibri,sans-serif" w:hAnsi="Calibri,sans-serif"/>
-          <w:color w:val="000000"/>
-          <w:sz w:val="22"/>
-        </w:rPr>
-        <w:t>relevant</w:t>
-      </w:r>
-      <w:r>
-        <w:rPr>
-          <w:rFonts w:ascii="Calibri,sans-serif" w:eastAsia="Calibri,sans-serif" w:hAnsi="Calibri,sans-serif"/>
-          <w:color w:val="000000"/>
-          <w:sz w:val="22"/>
-        </w:rPr>
-        <w:t xml:space="preserve"> to high ratings and "delivery", "tip" are likely to </w:t>
-      </w:r>
-      <w:r>
-        <w:rPr>
-          <w:rFonts w:ascii="Calibri,sans-serif" w:eastAsia="Calibri,sans-serif" w:hAnsi="Calibri,sans-serif"/>
-          <w:color w:val="000000"/>
-          <w:sz w:val="22"/>
-        </w:rPr>
-        <w:t>corresponds</w:t>
-      </w:r>
-      <w:r>
-        <w:rPr>
-          <w:rFonts w:ascii="Calibri,sans-serif" w:eastAsia="Calibri,sans-serif" w:hAnsi="Calibri,sans-serif"/>
-          <w:color w:val="000000"/>
-          <w:sz w:val="22"/>
-        </w:rPr>
-        <w:t xml:space="preserve"> to low ratings.</w:t>
+        <w:t>And the last graph focuses on some other interesting words. It seems "parking", "pot", "authentic" and "staff" are more relevant to high ratings and "delivery", "tip" are likely to corresponds to low ratings.</w:t>
       </w:r>
     </w:p>
     <w:p>
@@ -1084,13 +1064,7 @@
         <w:t>are</w:t>
       </w:r>
       <w:r>
-        <w:t xml:space="preserve"> our </w:t>
-      </w:r>
-      <w:r>
-        <w:t>corresponding</w:t>
-      </w:r>
-      <w:r>
-        <w:t xml:space="preserve"> suggestions in general as below.</w:t>
+        <w:t xml:space="preserve"> our corresponding suggestions in general as below.</w:t>
       </w:r>
     </w:p>
     <w:p>
@@ -1100,14 +1074,7 @@
         <w:jc w:val="left"/>
       </w:pPr>
       <w:r>
-        <w:lastRenderedPageBreak/>
-        <w:t xml:space="preserve">For main food, we encourage Chinese restaurant owners to expand the production of bun, dumplings, soup and consider carefully when it comes to </w:t>
-      </w:r>
-      <w:r>
-        <w:t>Rangoon</w:t>
-      </w:r>
-      <w:r>
-        <w:t xml:space="preserve"> and sticks.</w:t>
+        <w:t>For main food, we encourage Chinese restaurant owners to expand the production of bun, dumplings, soup and consider carefully when it comes to Rangoon and sticks.</w:t>
       </w:r>
     </w:p>
     <w:p>
@@ -1127,13 +1094,7 @@
         <w:jc w:val="left"/>
       </w:pPr>
       <w:r>
-        <w:t xml:space="preserve">Also, parking space, food in pot, authentic meals, and </w:t>
-      </w:r>
-      <w:r>
-        <w:t>behavior</w:t>
-      </w:r>
-      <w:r>
-        <w:t xml:space="preserve"> of staff are considerable characters for higher ratings. And delivery as well as tips might be a common issue for Chinese restaurants.</w:t>
+        <w:t>Also, parking space, food in pot, authentic meals, and behavior of staff are considerable characters for higher ratings. And delivery as well as tips might be a common issue for Chinese restaurants.</w:t>
       </w:r>
     </w:p>
     <w:p>
@@ -1179,7 +1140,6 @@
         </w:rPr>
         <w:t xml:space="preserve"> </w:t>
       </w:r>
-      <w:proofErr w:type="gramStart"/>
       <w:r>
         <w:rPr>
           <w:rFonts w:ascii="微软雅黑" w:eastAsia="微软雅黑" w:hAnsi="微软雅黑"/>
@@ -1189,19 +1149,7 @@
           <w:sz w:val="36"/>
           <w:szCs w:val="36"/>
         </w:rPr>
-        <w:t>Key</w:t>
-      </w:r>
-      <w:proofErr w:type="gramEnd"/>
-      <w:r>
-        <w:rPr>
-          <w:rFonts w:ascii="微软雅黑" w:eastAsia="微软雅黑" w:hAnsi="微软雅黑"/>
-          <w:b/>
-          <w:bCs/>
-          <w:color w:val="000000"/>
-          <w:sz w:val="36"/>
-          <w:szCs w:val="36"/>
-        </w:rPr>
-        <w:t xml:space="preserve"> Findings About Chinese Restaurants</w:t>
+        <w:t>Key Findings About Chinese Restaurants</w:t>
       </w:r>
     </w:p>
     <w:p>
@@ -1251,15 +1199,7 @@
           <w:color w:val="000000"/>
           <w:sz w:val="22"/>
         </w:rPr>
-        <w:t>We find that providing restaurants reservation and good kids environment, not providing food delivery and credit card acception increases r</w:t>
-      </w:r>
-      <w:r>
-        <w:rPr>
-          <w:rFonts w:ascii="Calibri,sans-serif" w:eastAsia="Calibri,sans-serif" w:hAnsi="Calibri,sans-serif"/>
-          <w:color w:val="000000"/>
-          <w:sz w:val="22"/>
-        </w:rPr>
-        <w:t>atings.</w:t>
+        <w:t>We find that providing restaurants reservation and good kids environment, not providing food delivery and credit card acception increases ratings.</w:t>
       </w:r>
     </w:p>
     <w:tbl>
@@ -1637,6 +1577,7 @@
                 <w:color w:val="000000"/>
                 <w:sz w:val="22"/>
               </w:rPr>
+              <w:lastRenderedPageBreak/>
               <w:t>mean difference</w:t>
             </w:r>
           </w:p>
@@ -1793,15 +1734,7 @@
           <w:color w:val="000000"/>
           <w:sz w:val="22"/>
         </w:rPr>
-        <w:t xml:space="preserve">We find that there is no difference in whether provide food take out, whether provide alcohol, </w:t>
-      </w:r>
-      <w:r>
-        <w:rPr>
-          <w:rFonts w:ascii="Calibri,sans-serif" w:eastAsia="Calibri,sans-serif" w:hAnsi="Calibri,sans-serif"/>
-          <w:color w:val="000000"/>
-          <w:sz w:val="22"/>
-        </w:rPr>
-        <w:t>whether have TV and whether provide WiFi with respect to ratings</w:t>
+        <w:t>We find that there is no difference in whether provide food take out, whether provide alcohol, whether have TV and whether provide WiFi with respect to ratings</w:t>
       </w:r>
     </w:p>
     <w:p>
@@ -2355,23 +2288,7 @@
           <w:color w:val="000000"/>
           <w:sz w:val="22"/>
         </w:rPr>
-        <w:t xml:space="preserve">We use Wilcoxon-Rank test to see whether some attributes of business are </w:t>
-      </w:r>
-      <w:r>
-        <w:rPr>
-          <w:rFonts w:ascii="Calibri,sans-serif" w:eastAsia="Calibri,sans-serif" w:hAnsi="Calibri,sans-serif"/>
-          <w:color w:val="000000"/>
-          <w:sz w:val="22"/>
-        </w:rPr>
-        <w:t>related to ratings. The null hypothesis is that the attribute is not related to the ratings. We choose significant level 0.05. If the p-value is less than 0.05, we think the attribute is related to the ratings. We can also get the 95% confidence interval o</w:t>
-      </w:r>
-      <w:r>
-        <w:rPr>
-          <w:rFonts w:ascii="Calibri,sans-serif" w:eastAsia="Calibri,sans-serif" w:hAnsi="Calibri,sans-serif"/>
-          <w:color w:val="000000"/>
-          <w:sz w:val="22"/>
-        </w:rPr>
-        <w:t>f average ratings difference between group:</w:t>
+        <w:t>We use Wilcoxon-Rank test to see whether some attributes of business are related to ratings. The null hypothesis is that the attribute is not related to the ratings. We choose significant level 0.05. If the p-value is less than 0.05, we think the attribute is related to the ratings. We can also get the 95% confidence interval of average ratings difference between group:</w:t>
       </w:r>
     </w:p>
     <w:p>
@@ -2736,7 +2653,6 @@
                 <w:color w:val="000000"/>
                 <w:sz w:val="22"/>
               </w:rPr>
-              <w:lastRenderedPageBreak/>
               <w:t>lower</w:t>
             </w:r>
           </w:p>
@@ -3359,15 +3275,7 @@
           <w:color w:val="000000"/>
           <w:sz w:val="22"/>
         </w:rPr>
-        <w:t>Firstly, we use Shapiro-Wilk test to check the nomality of data. The p-value are all less than 0.05, so with signifi</w:t>
-      </w:r>
-      <w:r>
-        <w:rPr>
-          <w:rFonts w:ascii="Calibri,sans-serif" w:eastAsia="Calibri,sans-serif" w:hAnsi="Calibri,sans-serif"/>
-          <w:color w:val="000000"/>
-          <w:sz w:val="22"/>
-        </w:rPr>
-        <w:t xml:space="preserve">cant level 0.05, we think the data are not normal. In this situation, we can not use t-test, so we use nonparametric test: Wilcoxon-Rank test to see whether there is relationship between some attributes and ratings. </w:t>
+        <w:t xml:space="preserve">Firstly, we use Shapiro-Wilk test to check the nomality of data. The p-value are all less than 0.05, so with significant level 0.05, we think the data are not normal. In this situation, we can not use t-test, so we use nonparametric test: Wilcoxon-Rank test to see whether there is relationship between some attributes and ratings. </w:t>
       </w:r>
     </w:p>
     <w:tbl>
@@ -3523,15 +3431,7 @@
                 <w:color w:val="000000"/>
                 <w:sz w:val="22"/>
               </w:rPr>
-              <w:t xml:space="preserve">not food </w:t>
-            </w:r>
-            <w:r>
-              <w:rPr>
-                <w:rFonts w:ascii="Calibri,sans-serif" w:eastAsia="Calibri,sans-serif" w:hAnsi="Calibri,sans-serif"/>
-                <w:color w:val="000000"/>
-                <w:sz w:val="22"/>
-              </w:rPr>
-              <w:t>delivery</w:t>
+              <w:t>not food delivery</w:t>
             </w:r>
           </w:p>
         </w:tc>
@@ -3728,6 +3628,7 @@
                 <w:color w:val="000000"/>
                 <w:sz w:val="22"/>
               </w:rPr>
+              <w:lastRenderedPageBreak/>
               <w:t>Yes group</w:t>
             </w:r>
           </w:p>
@@ -4305,23 +4206,7 @@
           <w:color w:val="000000"/>
           <w:sz w:val="22"/>
         </w:rPr>
-        <w:t xml:space="preserve">Secondly, we use F-test to </w:t>
-      </w:r>
-      <w:r>
-        <w:rPr>
-          <w:rFonts w:ascii="Calibri,sans-serif" w:eastAsia="Calibri,sans-serif" w:hAnsi="Calibri,sans-serif"/>
-          <w:color w:val="000000"/>
-          <w:sz w:val="22"/>
-        </w:rPr>
-        <w:t>check the variance homogeneity of the two group of data. If the p-value is less than 0.05, we think with significant level 0.05, the variance is different between two group. According to whether the data have variance homogeneity, we will use different typ</w:t>
-      </w:r>
-      <w:r>
-        <w:rPr>
-          <w:rFonts w:ascii="Calibri,sans-serif" w:eastAsia="Calibri,sans-serif" w:hAnsi="Calibri,sans-serif"/>
-          <w:color w:val="000000"/>
-          <w:sz w:val="22"/>
-        </w:rPr>
-        <w:t>e of Wilcoxon-Rank test.</w:t>
+        <w:t>Secondly, we use F-test to check the variance homogeneity of the two group of data. If the p-value is less than 0.05, we think with significant level 0.05, the variance is different between two group. According to whether the data have variance homogeneity, we will use different type of Wilcoxon-Rank test.</w:t>
       </w:r>
     </w:p>
     <w:p>
@@ -5053,7 +4938,6 @@
           <w:color w:val="000000"/>
           <w:sz w:val="22"/>
         </w:rPr>
-        <w:lastRenderedPageBreak/>
         <w:t>Operations</w:t>
       </w:r>
     </w:p>
@@ -5079,15 +4963,7 @@
           <w:color w:val="000000"/>
           <w:sz w:val="22"/>
         </w:rPr>
-        <w:t>Providing restaurants re</w:t>
-      </w:r>
-      <w:r>
-        <w:rPr>
-          <w:rFonts w:ascii="Calibri,sans-serif" w:eastAsia="Calibri,sans-serif" w:hAnsi="Calibri,sans-serif"/>
-          <w:color w:val="000000"/>
-          <w:sz w:val="22"/>
-        </w:rPr>
-        <w:t>servation to increase ratings: on average, a chinese restaurants with reservation had 0.24 star higher rating compared to a chinese restaurants without reservation (Wilcoxon-Rank test p-value:1.482e-05).</w:t>
+        <w:t>Providing restaurants reservation to increase ratings: on average, a chinese restaurants with reservation had 0.24 star higher rating compared to a chinese restaurants without reservation (Wilcoxon-Rank test p-value:1.482e-05).</w:t>
       </w:r>
     </w:p>
     <w:p>
@@ -5112,15 +4988,7 @@
           <w:color w:val="000000"/>
           <w:sz w:val="22"/>
         </w:rPr>
-        <w:t>Providing special food and toy for children: on aver</w:t>
-      </w:r>
-      <w:r>
-        <w:rPr>
-          <w:rFonts w:ascii="Calibri,sans-serif" w:eastAsia="Calibri,sans-serif" w:hAnsi="Calibri,sans-serif"/>
-          <w:color w:val="000000"/>
-          <w:sz w:val="22"/>
-        </w:rPr>
-        <w:t>age, a chinese restaurants which is good for children had 0.24 star higher rating compared to a chinese restaurants which is not good for children (Wilcoxon-Rank test p-value:0.02555).</w:t>
+        <w:t>Providing special food and toy for children: on average, a chinese restaurants which is good for children had 0.24 star higher rating compared to a chinese restaurants which is not good for children (Wilcoxon-Rank test p-value:0.02555).</w:t>
       </w:r>
     </w:p>
     <w:p>
@@ -5145,15 +5013,7 @@
           <w:color w:val="000000"/>
           <w:sz w:val="22"/>
         </w:rPr>
-        <w:t>Not accepting credit card payment:  on average, a chinese restaurants w</w:t>
-      </w:r>
-      <w:r>
-        <w:rPr>
-          <w:rFonts w:ascii="Calibri,sans-serif" w:eastAsia="Calibri,sans-serif" w:hAnsi="Calibri,sans-serif"/>
-          <w:color w:val="000000"/>
-          <w:sz w:val="22"/>
-        </w:rPr>
-        <w:t>hich do not accept credit card had 0.32 star higher rating compared to a chinese restaurants which accept credit card (Wilcoxon-Rank test p-value:0.0143).</w:t>
+        <w:t>Not accepting credit card payment:  on average, a chinese restaurants which do not accept credit card had 0.32 star higher rating compared to a chinese restaurants which accept credit card (Wilcoxon-Rank test p-value:0.0143).</w:t>
       </w:r>
     </w:p>
     <w:p>
@@ -5178,15 +5038,7 @@
           <w:color w:val="000000"/>
           <w:sz w:val="22"/>
         </w:rPr>
-        <w:t>It's not worth providing food delivery: Although food delivery is related to the ratings, the average</w:t>
-      </w:r>
-      <w:r>
-        <w:rPr>
-          <w:rFonts w:ascii="Calibri,sans-serif" w:eastAsia="Calibri,sans-serif" w:hAnsi="Calibri,sans-serif"/>
-          <w:color w:val="000000"/>
-          <w:sz w:val="22"/>
-        </w:rPr>
-        <w:t xml:space="preserve"> ratings for food delivery chinese restaurant is only 0.12 higer than no food delivery chinese restaurant.</w:t>
+        <w:t>It's not worth providing food delivery: Although food delivery is related to the ratings, the average ratings for food delivery chinese restaurant is only 0.12 higer than no food delivery chinese restaurant.</w:t>
       </w:r>
     </w:p>
     <w:p>
@@ -5211,15 +5063,7 @@
           <w:color w:val="000000"/>
           <w:sz w:val="22"/>
         </w:rPr>
-        <w:t>It's not worth investing in food take out, alcohol, WiFi and TV: these four attributes are not related to the ratings (Wilcoxon-Rank test p-value are</w:t>
-      </w:r>
-      <w:r>
-        <w:rPr>
-          <w:rFonts w:ascii="Calibri,sans-serif" w:eastAsia="Calibri,sans-serif" w:hAnsi="Calibri,sans-serif"/>
-          <w:color w:val="000000"/>
-          <w:sz w:val="22"/>
-        </w:rPr>
-        <w:t xml:space="preserve"> all greater than 0.05).</w:t>
+        <w:t>It's not worth investing in food take out, alcohol, WiFi and TV: these four attributes are not related to the ratings (Wilcoxon-Rank test p-value are all greater than 0.05).</w:t>
       </w:r>
     </w:p>
     <w:p>
@@ -9630,7 +9474,7 @@
     <w:lsdException w:name="HTML Sample" w:semiHidden="1" w:unhideWhenUsed="1"/>
     <w:lsdException w:name="HTML Typewriter" w:semiHidden="1" w:unhideWhenUsed="1"/>
     <w:lsdException w:name="HTML Variable" w:semiHidden="1" w:unhideWhenUsed="1"/>
-    <w:lsdException w:name="Normal Table" w:qFormat="1"/>
+    <w:lsdException w:name="Normal Table" w:semiHidden="1" w:unhideWhenUsed="1" w:qFormat="1"/>
     <w:lsdException w:name="annotation subject" w:semiHidden="1" w:unhideWhenUsed="1"/>
     <w:lsdException w:name="No List" w:semiHidden="1" w:unhideWhenUsed="1"/>
     <w:lsdException w:name="Outline List 1" w:semiHidden="1" w:unhideWhenUsed="1"/>
@@ -9673,8 +9517,11 @@
     <w:lsdException w:name="Table Contemporary" w:semiHidden="1" w:unhideWhenUsed="1"/>
     <w:lsdException w:name="Table Elegant" w:semiHidden="1" w:unhideWhenUsed="1"/>
     <w:lsdException w:name="Table Professional" w:semiHidden="1" w:unhideWhenUsed="1"/>
+    <w:lsdException w:name="Table Subtle 1" w:semiHidden="1" w:unhideWhenUsed="1"/>
     <w:lsdException w:name="Table Subtle 2" w:semiHidden="1" w:unhideWhenUsed="1"/>
     <w:lsdException w:name="Table Web 1" w:semiHidden="1" w:unhideWhenUsed="1"/>
+    <w:lsdException w:name="Table Web 2" w:semiHidden="1" w:unhideWhenUsed="1"/>
+    <w:lsdException w:name="Table Web 3" w:semiHidden="1" w:unhideWhenUsed="1"/>
     <w:lsdException w:name="Balloon Text" w:semiHidden="1" w:unhideWhenUsed="1"/>
     <w:lsdException w:name="Table Grid" w:uiPriority="59" w:qFormat="1"/>
     <w:lsdException w:name="Table Theme" w:semiHidden="1" w:unhideWhenUsed="1"/>
@@ -10409,10 +10256,6 @@
 </file>
 
 <file path=customXml/item1.xml><?xml version="1.0" encoding="utf-8"?>
-<b:Sources xmlns:w="http://schemas.openxmlformats.org/wordprocessingml/2006/main" xmlns:r="http://schemas.openxmlformats.org/officeDocument/2006/relationships" xmlns:w15="http://schemas.microsoft.com/office/word/2012/wordml" xmlns:m="http://schemas.openxmlformats.org/officeDocument/2006/math" xmlns:w14="http://schemas.microsoft.com/office/word/2010/wordml" xmlns:wp="http://schemas.openxmlformats.org/drawingml/2006/wordprocessingDrawing" xmlns:a="http://schemas.openxmlformats.org/drawingml/2006/main" xmlns:wp14="http://schemas.microsoft.com/office/word/2010/wordprocessingDrawing" xmlns:ns9="http://schemas.openxmlformats.org/schemaLibrary/2006/main" xmlns:mc="http://schemas.openxmlformats.org/markup-compatibility/2006" xmlns:wne="http://schemas.microsoft.com/office/word/2006/wordml" xmlns:c="http://schemas.openxmlformats.org/drawingml/2006/chart" xmlns:ns13="http://schemas.openxmlformats.org/drawingml/2006/chartDrawing" xmlns:dgm="http://schemas.openxmlformats.org/drawingml/2006/diagram" xmlns:pic="http://schemas.openxmlformats.org/drawingml/2006/picture" xmlns:xdr="http://schemas.openxmlformats.org/drawingml/2006/spreadsheetDrawing" xmlns:dsp="http://schemas.microsoft.com/office/drawing/2008/diagram" xmlns:ns18="urn:schemas-microsoft-com:office:excel" xmlns:o="urn:schemas-microsoft-com:office:office" xmlns:v="urn:schemas-microsoft-com:vml" xmlns:w10="urn:schemas-microsoft-com:office:word" xmlns:ns22="urn:schemas-microsoft-com:office:powerpoint" xmlns:ns24="http://schemas.microsoft.com/office/2006/coverPageProps" xmlns:odx="http://opendope.org/xpaths" xmlns:odc="http://opendope.org/conditions" xmlns:odq="http://opendope.org/questions" xmlns:oda="http://opendope.org/answers" xmlns:odi="http://opendope.org/components" xmlns:odgm="http://opendope.org/SmartArt/DataHierarchy" xmlns:b="http://schemas.openxmlformats.org/officeDocument/2006/bibliography" xmlns:wetp="http://schemas.microsoft.com/office/webextensions/taskpanes/2010/11" xmlns:we="http://schemas.microsoft.com/office/webextensions/webextension/2010/11" xmlns:ns34="http://schemas.openxmlformats.org/drawingml/2006/compatibility" xmlns:ns35="http://schemas.openxmlformats.org/drawingml/2006/lockedCanvas" SelectedStyle="\APASixthEditionOfficeOnline.xsl" StyleName="APA"/>
-</file>
-
-<file path=customXml/item2.xml><?xml version="1.0" encoding="utf-8"?>
 <s:customData xmlns:s="http://www.wps.cn/officeDocument/2013/wpsCustomData" xmlns="http://www.wps.cn/officeDocument/2013/wpsCustomData">
   <customSectProps>
     <customSectPr/>
@@ -10420,7 +10263,19 @@
 </s:customData>
 </file>
 
+<file path=customXml/item2.xml><?xml version="1.0" encoding="utf-8"?>
+<b:Sources xmlns:w="http://schemas.openxmlformats.org/wordprocessingml/2006/main" xmlns:r="http://schemas.openxmlformats.org/officeDocument/2006/relationships" xmlns:w15="http://schemas.microsoft.com/office/word/2012/wordml" xmlns:m="http://schemas.openxmlformats.org/officeDocument/2006/math" xmlns:w14="http://schemas.microsoft.com/office/word/2010/wordml" xmlns:wp="http://schemas.openxmlformats.org/drawingml/2006/wordprocessingDrawing" xmlns:a="http://schemas.openxmlformats.org/drawingml/2006/main" xmlns:wp14="http://schemas.microsoft.com/office/word/2010/wordprocessingDrawing" xmlns:ns9="http://schemas.openxmlformats.org/schemaLibrary/2006/main" xmlns:mc="http://schemas.openxmlformats.org/markup-compatibility/2006" xmlns:wne="http://schemas.microsoft.com/office/word/2006/wordml" xmlns:c="http://schemas.openxmlformats.org/drawingml/2006/chart" xmlns:ns13="http://schemas.openxmlformats.org/drawingml/2006/chartDrawing" xmlns:dgm="http://schemas.openxmlformats.org/drawingml/2006/diagram" xmlns:pic="http://schemas.openxmlformats.org/drawingml/2006/picture" xmlns:xdr="http://schemas.openxmlformats.org/drawingml/2006/spreadsheetDrawing" xmlns:dsp="http://schemas.microsoft.com/office/drawing/2008/diagram" xmlns:ns18="urn:schemas-microsoft-com:office:excel" xmlns:o="urn:schemas-microsoft-com:office:office" xmlns:v="urn:schemas-microsoft-com:vml" xmlns:w10="urn:schemas-microsoft-com:office:word" xmlns:ns22="urn:schemas-microsoft-com:office:powerpoint" xmlns:ns24="http://schemas.microsoft.com/office/2006/coverPageProps" xmlns:odx="http://opendope.org/xpaths" xmlns:odc="http://opendope.org/conditions" xmlns:odq="http://opendope.org/questions" xmlns:oda="http://opendope.org/answers" xmlns:odi="http://opendope.org/components" xmlns:odgm="http://opendope.org/SmartArt/DataHierarchy" xmlns:b="http://schemas.openxmlformats.org/officeDocument/2006/bibliography" xmlns:wetp="http://schemas.microsoft.com/office/webextensions/taskpanes/2010/11" xmlns:we="http://schemas.microsoft.com/office/webextensions/webextension/2010/11" xmlns:ns34="http://schemas.openxmlformats.org/drawingml/2006/compatibility" xmlns:ns35="http://schemas.openxmlformats.org/drawingml/2006/lockedCanvas" SelectedStyle="\APASixthEditionOfficeOnline.xsl" StyleName="APA"/>
+</file>
+
 <file path=customXml/itemProps1.xml><?xml version="1.0" encoding="utf-8"?>
+<ds:datastoreItem xmlns:ds="http://schemas.openxmlformats.org/officeDocument/2006/customXml" ds:itemID="{B1977F7D-205B-4081-913C-38D41E755F92}">
+  <ds:schemaRefs>
+    <ds:schemaRef ds:uri="http://www.wps.cn/officeDocument/2013/wpsCustomData"/>
+  </ds:schemaRefs>
+</ds:datastoreItem>
+</file>
+
+<file path=customXml/itemProps2.xml><?xml version="1.0" encoding="utf-8"?>
 <ds:datastoreItem xmlns:ds="http://schemas.openxmlformats.org/officeDocument/2006/customXml" ds:itemID="{519BC990-40FD-42B6-B8DA-69B41A76D25A}">
   <ds:schemaRefs>
     <ds:schemaRef ds:uri="http://schemas.openxmlformats.org/wordprocessingml/2006/main"/>
@@ -10459,12 +10314,4 @@
     <ds:schemaRef ds:uri="http://schemas.openxmlformats.org/drawingml/2006/lockedCanvas"/>
   </ds:schemaRefs>
 </ds:datastoreItem>
-</file>
-
-<file path=customXml/itemProps2.xml><?xml version="1.0" encoding="utf-8"?>
-<ds:datastoreItem xmlns:ds="http://schemas.openxmlformats.org/officeDocument/2006/customXml" ds:itemID="{B1977F7D-205B-4081-913C-38D41E755F92}">
-  <ds:schemaRefs>
-    <ds:schemaRef ds:uri="http://www.wps.cn/officeDocument/2013/wpsCustomData"/>
-  </ds:schemaRefs>
-</ds:datastoreItem>
 </file>
</xml_diff>